<commit_message>
a little more workings
</commit_message>
<xml_diff>
--- a/Victory at Sea Matched Play.docx
+++ b/Victory at Sea Matched Play.docx
@@ -1012,10 +1012,40 @@
         </w:numPr>
       </w:pPr>
       <w:r>
-        <w:t>Have ships close to enemy table edge</w:t>
+        <w:t>Score 3 victory points at the end of each game turn if you have at least 2 ships within the enemy normal deployment zone</w:t>
+      </w:r>
+    </w:p>
+    <w:p>
+      <w:pPr>
+        <w:pStyle w:val="ListParagraph"/>
+        <w:numPr>
+          <w:ilvl w:val="0"/>
+          <w:numId w:val="6"/>
+        </w:numPr>
+      </w:pPr>
+      <w:r>
+        <w:t>Defence Line</w:t>
+      </w:r>
+    </w:p>
+    <w:p>
+      <w:pPr>
+        <w:pStyle w:val="ListParagraph"/>
+        <w:numPr>
+          <w:ilvl w:val="1"/>
+          <w:numId w:val="6"/>
+        </w:numPr>
+      </w:pPr>
+      <w:r>
+        <w:t xml:space="preserve">Score 2 victory points at the end of each game turn if there are </w:t>
+      </w:r>
+      <w:r>
+        <w:t>no enemy ships within 6” of your normal deployment zone</w:t>
       </w:r>
       <w:bookmarkStart w:id="0" w:name="_GoBack"/>
       <w:bookmarkEnd w:id="0"/>
+      <w:r>
+        <w:t xml:space="preserve"> </w:t>
+      </w:r>
     </w:p>
     <w:p>
       <w:pPr>
@@ -1026,7 +1056,7 @@
         </w:numPr>
       </w:pPr>
       <w:r>
-        <w:t>Defence Line</w:t>
+        <w:t>Encirclement</w:t>
       </w:r>
     </w:p>
     <w:p>
@@ -1038,7 +1068,8 @@
         </w:numPr>
       </w:pPr>
       <w:r>
-        <w:t>Have no enemy ships close to your table edge</w:t>
+        <w:lastRenderedPageBreak/>
+        <w:t>Have more ships in table quarters</w:t>
       </w:r>
     </w:p>
     <w:p>
@@ -1050,7 +1081,7 @@
         </w:numPr>
       </w:pPr>
       <w:r>
-        <w:t>Encirclement</w:t>
+        <w:t>Last Stand</w:t>
       </w:r>
     </w:p>
     <w:p>
@@ -1062,31 +1093,6 @@
         </w:numPr>
       </w:pPr>
       <w:r>
-        <w:t>Have more ships in table quarters</w:t>
-      </w:r>
-    </w:p>
-    <w:p>
-      <w:pPr>
-        <w:pStyle w:val="ListParagraph"/>
-        <w:numPr>
-          <w:ilvl w:val="0"/>
-          <w:numId w:val="6"/>
-        </w:numPr>
-      </w:pPr>
-      <w:r>
-        <w:t>Last Stand</w:t>
-      </w:r>
-    </w:p>
-    <w:p>
-      <w:pPr>
-        <w:pStyle w:val="ListParagraph"/>
-        <w:numPr>
-          <w:ilvl w:val="1"/>
-          <w:numId w:val="6"/>
-        </w:numPr>
-      </w:pPr>
-      <w:r>
-        <w:lastRenderedPageBreak/>
         <w:t>Score points for surviving friendly ships</w:t>
       </w:r>
     </w:p>

</xml_diff>